<commit_message>
Minor adjustment in documentation.
</commit_message>
<xml_diff>
--- a/final-assignment-ip1.docx
+++ b/final-assignment-ip1.docx
@@ -20,6 +20,12 @@
           <w:szCs w:val="48"/>
         </w:rPr>
         <w:t>P1 – Gesäll</w:t>
+      </w:r>
+      <w:r>
+        <w:rPr>
+          <w:szCs w:val="48"/>
+        </w:rPr>
+        <w:t>prov</w:t>
       </w:r>
     </w:p>
     <w:p>
@@ -96,7 +102,7 @@
       <w:pPr>
         <w:pStyle w:val="Heading1"/>
       </w:pPr>
-      <w:bookmarkStart w:id="0" w:name="_Toc49247700"/>
+      <w:bookmarkStart w:id="0" w:name="_Toc49292384"/>
       <w:r>
         <w:t>Innehållsförteckning</w:t>
       </w:r>
@@ -151,7 +157,7 @@
           <w:r>
             <w:fldChar w:fldCharType="separate"/>
           </w:r>
-          <w:hyperlink w:anchor="_Toc49247700" w:history="1">
+          <w:hyperlink w:anchor="_Toc49292384" w:history="1">
             <w:r>
               <w:rPr>
                 <w:rStyle w:val="Hyperlink"/>
@@ -178,7 +184,7 @@
                 <w:noProof/>
                 <w:webHidden/>
               </w:rPr>
-              <w:instrText xml:space="preserve"> PAGEREF _Toc49247700 \h </w:instrText>
+              <w:instrText xml:space="preserve"> PAGEREF _Toc49292384 \h </w:instrText>
             </w:r>
             <w:r>
               <w:rPr>
@@ -226,7 +232,7 @@
               <w:lang w:val="en-SE" w:eastAsia="en-GB"/>
             </w:rPr>
           </w:pPr>
-          <w:hyperlink w:anchor="_Toc49247701" w:history="1">
+          <w:hyperlink w:anchor="_Toc49292385" w:history="1">
             <w:r>
               <w:rPr>
                 <w:rStyle w:val="Hyperlink"/>
@@ -253,7 +259,7 @@
                 <w:noProof/>
                 <w:webHidden/>
               </w:rPr>
-              <w:instrText xml:space="preserve"> PAGEREF _Toc49247701 \h </w:instrText>
+              <w:instrText xml:space="preserve"> PAGEREF _Toc49292385 \h </w:instrText>
             </w:r>
             <w:r>
               <w:rPr>
@@ -301,7 +307,7 @@
               <w:lang w:val="en-SE" w:eastAsia="en-GB"/>
             </w:rPr>
           </w:pPr>
-          <w:hyperlink w:anchor="_Toc49247702" w:history="1">
+          <w:hyperlink w:anchor="_Toc49292386" w:history="1">
             <w:r>
               <w:rPr>
                 <w:rStyle w:val="Hyperlink"/>
@@ -328,7 +334,7 @@
                 <w:noProof/>
                 <w:webHidden/>
               </w:rPr>
-              <w:instrText xml:space="preserve"> PAGEREF _Toc49247702 \h </w:instrText>
+              <w:instrText xml:space="preserve"> PAGEREF _Toc49292386 \h </w:instrText>
             </w:r>
             <w:r>
               <w:rPr>
@@ -376,7 +382,7 @@
               <w:lang w:val="en-SE" w:eastAsia="en-GB"/>
             </w:rPr>
           </w:pPr>
-          <w:hyperlink w:anchor="_Toc49247703" w:history="1">
+          <w:hyperlink w:anchor="_Toc49292387" w:history="1">
             <w:r>
               <w:rPr>
                 <w:rStyle w:val="Hyperlink"/>
@@ -403,7 +409,7 @@
                 <w:noProof/>
                 <w:webHidden/>
               </w:rPr>
-              <w:instrText xml:space="preserve"> PAGEREF _Toc49247703 \h </w:instrText>
+              <w:instrText xml:space="preserve"> PAGEREF _Toc49292387 \h </w:instrText>
             </w:r>
             <w:r>
               <w:rPr>
@@ -451,7 +457,7 @@
               <w:lang w:val="en-SE" w:eastAsia="en-GB"/>
             </w:rPr>
           </w:pPr>
-          <w:hyperlink w:anchor="_Toc49247704" w:history="1">
+          <w:hyperlink w:anchor="_Toc49292388" w:history="1">
             <w:r>
               <w:rPr>
                 <w:rStyle w:val="Hyperlink"/>
@@ -478,7 +484,7 @@
                 <w:noProof/>
                 <w:webHidden/>
               </w:rPr>
-              <w:instrText xml:space="preserve"> PAGEREF _Toc49247704 \h </w:instrText>
+              <w:instrText xml:space="preserve"> PAGEREF _Toc49292388 \h </w:instrText>
             </w:r>
             <w:r>
               <w:rPr>
@@ -524,7 +530,7 @@
               <w:lang w:val="en-SE" w:eastAsia="en-GB"/>
             </w:rPr>
           </w:pPr>
-          <w:hyperlink w:anchor="_Toc49247705" w:history="1">
+          <w:hyperlink w:anchor="_Toc49292389" w:history="1">
             <w:r>
               <w:rPr>
                 <w:rStyle w:val="Hyperlink"/>
@@ -551,7 +557,7 @@
                 <w:noProof/>
                 <w:webHidden/>
               </w:rPr>
-              <w:instrText xml:space="preserve"> PAGEREF _Toc49247705 \h </w:instrText>
+              <w:instrText xml:space="preserve"> PAGEREF _Toc49292389 \h </w:instrText>
             </w:r>
             <w:r>
               <w:rPr>
@@ -597,7 +603,7 @@
               <w:lang w:val="en-SE" w:eastAsia="en-GB"/>
             </w:rPr>
           </w:pPr>
-          <w:hyperlink w:anchor="_Toc49247706" w:history="1">
+          <w:hyperlink w:anchor="_Toc49292390" w:history="1">
             <w:r>
               <w:rPr>
                 <w:rStyle w:val="Hyperlink"/>
@@ -624,7 +630,7 @@
                 <w:noProof/>
                 <w:webHidden/>
               </w:rPr>
-              <w:instrText xml:space="preserve"> PAGEREF _Toc49247706 \h </w:instrText>
+              <w:instrText xml:space="preserve"> PAGEREF _Toc49292390 \h </w:instrText>
             </w:r>
             <w:r>
               <w:rPr>
@@ -670,7 +676,7 @@
               <w:lang w:val="en-SE" w:eastAsia="en-GB"/>
             </w:rPr>
           </w:pPr>
-          <w:hyperlink w:anchor="_Toc49247707" w:history="1">
+          <w:hyperlink w:anchor="_Toc49292391" w:history="1">
             <w:r>
               <w:rPr>
                 <w:rStyle w:val="Hyperlink"/>
@@ -697,7 +703,7 @@
                 <w:noProof/>
                 <w:webHidden/>
               </w:rPr>
-              <w:instrText xml:space="preserve"> PAGEREF _Toc49247707 \h </w:instrText>
+              <w:instrText xml:space="preserve"> PAGEREF _Toc49292391 \h </w:instrText>
             </w:r>
             <w:r>
               <w:rPr>
@@ -743,7 +749,7 @@
               <w:lang w:val="en-SE" w:eastAsia="en-GB"/>
             </w:rPr>
           </w:pPr>
-          <w:hyperlink w:anchor="_Toc49247708" w:history="1">
+          <w:hyperlink w:anchor="_Toc49292392" w:history="1">
             <w:r>
               <w:rPr>
                 <w:rStyle w:val="Hyperlink"/>
@@ -770,7 +776,7 @@
                 <w:noProof/>
                 <w:webHidden/>
               </w:rPr>
-              <w:instrText xml:space="preserve"> PAGEREF _Toc49247708 \h </w:instrText>
+              <w:instrText xml:space="preserve"> PAGEREF _Toc49292392 \h </w:instrText>
             </w:r>
             <w:r>
               <w:rPr>
@@ -816,7 +822,7 @@
               <w:lang w:val="en-SE" w:eastAsia="en-GB"/>
             </w:rPr>
           </w:pPr>
-          <w:hyperlink w:anchor="_Toc49247709" w:history="1">
+          <w:hyperlink w:anchor="_Toc49292393" w:history="1">
             <w:r>
               <w:rPr>
                 <w:rStyle w:val="Hyperlink"/>
@@ -843,7 +849,7 @@
                 <w:noProof/>
                 <w:webHidden/>
               </w:rPr>
-              <w:instrText xml:space="preserve"> PAGEREF _Toc49247709 \h </w:instrText>
+              <w:instrText xml:space="preserve"> PAGEREF _Toc49292393 \h </w:instrText>
             </w:r>
             <w:r>
               <w:rPr>
@@ -889,7 +895,7 @@
               <w:lang w:val="en-SE" w:eastAsia="en-GB"/>
             </w:rPr>
           </w:pPr>
-          <w:hyperlink w:anchor="_Toc49247710" w:history="1">
+          <w:hyperlink w:anchor="_Toc49292394" w:history="1">
             <w:r>
               <w:rPr>
                 <w:rStyle w:val="Hyperlink"/>
@@ -916,7 +922,7 @@
                 <w:noProof/>
                 <w:webHidden/>
               </w:rPr>
-              <w:instrText xml:space="preserve"> PAGEREF _Toc49247710 \h </w:instrText>
+              <w:instrText xml:space="preserve"> PAGEREF _Toc49292394 \h </w:instrText>
             </w:r>
             <w:r>
               <w:rPr>
@@ -964,7 +970,7 @@
               <w:lang w:val="en-SE" w:eastAsia="en-GB"/>
             </w:rPr>
           </w:pPr>
-          <w:hyperlink w:anchor="_Toc49247711" w:history="1">
+          <w:hyperlink w:anchor="_Toc49292395" w:history="1">
             <w:r>
               <w:rPr>
                 <w:rStyle w:val="Hyperlink"/>
@@ -991,7 +997,7 @@
                 <w:noProof/>
                 <w:webHidden/>
               </w:rPr>
-              <w:instrText xml:space="preserve"> PAGEREF _Toc49247711 \h </w:instrText>
+              <w:instrText xml:space="preserve"> PAGEREF _Toc49292395 \h </w:instrText>
             </w:r>
             <w:r>
               <w:rPr>
@@ -1039,7 +1045,7 @@
               <w:lang w:val="en-SE" w:eastAsia="en-GB"/>
             </w:rPr>
           </w:pPr>
-          <w:hyperlink w:anchor="_Toc49247712" w:history="1">
+          <w:hyperlink w:anchor="_Toc49292396" w:history="1">
             <w:r>
               <w:rPr>
                 <w:rStyle w:val="Hyperlink"/>
@@ -1066,7 +1072,7 @@
                 <w:noProof/>
                 <w:webHidden/>
               </w:rPr>
-              <w:instrText xml:space="preserve"> PAGEREF _Toc49247712 \h </w:instrText>
+              <w:instrText xml:space="preserve"> PAGEREF _Toc49292396 \h </w:instrText>
             </w:r>
             <w:r>
               <w:rPr>
@@ -1114,7 +1120,7 @@
               <w:lang w:val="en-SE" w:eastAsia="en-GB"/>
             </w:rPr>
           </w:pPr>
-          <w:hyperlink w:anchor="_Toc49247713" w:history="1">
+          <w:hyperlink w:anchor="_Toc49292397" w:history="1">
             <w:r>
               <w:rPr>
                 <w:rStyle w:val="Hyperlink"/>
@@ -1141,7 +1147,7 @@
                 <w:noProof/>
                 <w:webHidden/>
               </w:rPr>
-              <w:instrText xml:space="preserve"> PAGEREF _Toc49247713 \h </w:instrText>
+              <w:instrText xml:space="preserve"> PAGEREF _Toc49292397 \h </w:instrText>
             </w:r>
             <w:r>
               <w:rPr>
@@ -1205,7 +1211,7 @@
       <w:pPr>
         <w:pStyle w:val="Heading1"/>
       </w:pPr>
-      <w:bookmarkStart w:id="1" w:name="_Toc49247701"/>
+      <w:bookmarkStart w:id="1" w:name="_Toc49292385"/>
       <w:r>
         <w:lastRenderedPageBreak/>
         <w:t>Gesällprov</w:t>
@@ -1244,8 +1250,13 @@
         <w:t xml:space="preserve"> </w:t>
       </w:r>
       <w:r>
-        <w:t>för en chat</w:t>
-      </w:r>
+        <w:t xml:space="preserve">för en </w:t>
+      </w:r>
+      <w:proofErr w:type="spellStart"/>
+      <w:r>
+        <w:t>chat</w:t>
+      </w:r>
+      <w:proofErr w:type="spellEnd"/>
       <w:r>
         <w:t xml:space="preserve"> med inspiration från klienter så som Teams, Slack med flera.</w:t>
       </w:r>
@@ -1312,7 +1323,7 @@
       <w:pPr>
         <w:pStyle w:val="Heading2"/>
       </w:pPr>
-      <w:bookmarkStart w:id="2" w:name="_Toc49247702"/>
+      <w:bookmarkStart w:id="2" w:name="_Toc49292386"/>
       <w:r>
         <w:t>A</w:t>
       </w:r>
@@ -1510,6 +1521,7 @@
       <w:r>
         <w:t xml:space="preserve">i en </w:t>
       </w:r>
+      <w:proofErr w:type="spellStart"/>
       <w:r>
         <w:rPr>
           <w:rStyle w:val="Strong"/>
@@ -1522,6 +1534,7 @@
         </w:rPr>
         <w:t>L</w:t>
       </w:r>
+      <w:proofErr w:type="spellEnd"/>
       <w:r>
         <w:t>-</w:t>
       </w:r>
@@ -1565,8 +1578,16 @@
         <w:rPr>
           <w:rStyle w:val="Emphasis"/>
         </w:rPr>
-        <w:t>stack-traces</w:t>
-      </w:r>
+        <w:t>stack-</w:t>
+      </w:r>
+      <w:proofErr w:type="spellStart"/>
+      <w:r>
+        <w:rPr>
+          <w:rStyle w:val="Emphasis"/>
+        </w:rPr>
+        <w:t>traces</w:t>
+      </w:r>
+      <w:proofErr w:type="spellEnd"/>
       <w:r>
         <w:t>” eller känslig information om implementationen. Frågor (</w:t>
       </w:r>
@@ -1594,12 +1615,28 @@
       <w:r>
         <w:t>”</w:t>
       </w:r>
-      <w:r>
-        <w:rPr>
-          <w:rStyle w:val="Strong"/>
-        </w:rPr>
-        <w:t>prepared statements</w:t>
-      </w:r>
+      <w:proofErr w:type="spellStart"/>
+      <w:r>
+        <w:rPr>
+          <w:rStyle w:val="Strong"/>
+        </w:rPr>
+        <w:t>prepared</w:t>
+      </w:r>
+      <w:proofErr w:type="spellEnd"/>
+      <w:r>
+        <w:rPr>
+          <w:rStyle w:val="Strong"/>
+        </w:rPr>
+        <w:t xml:space="preserve"> </w:t>
+      </w:r>
+      <w:proofErr w:type="spellStart"/>
+      <w:r>
+        <w:rPr>
+          <w:rStyle w:val="Strong"/>
+        </w:rPr>
+        <w:t>statements</w:t>
+      </w:r>
+      <w:proofErr w:type="spellEnd"/>
       <w:r>
         <w:t>” fö</w:t>
       </w:r>
@@ -1613,8 +1650,16 @@
         <w:rPr>
           <w:rStyle w:val="Strong"/>
         </w:rPr>
-        <w:t>SQL-injections</w:t>
-      </w:r>
+        <w:t>SQL-</w:t>
+      </w:r>
+      <w:proofErr w:type="spellStart"/>
+      <w:r>
+        <w:rPr>
+          <w:rStyle w:val="Strong"/>
+        </w:rPr>
+        <w:t>injections</w:t>
+      </w:r>
+      <w:proofErr w:type="spellEnd"/>
       <w:r>
         <w:t>”. Nyckel</w:t>
       </w:r>
@@ -1666,12 +1711,14 @@
       <w:r>
         <w:t xml:space="preserve"> och </w:t>
       </w:r>
+      <w:proofErr w:type="spellStart"/>
       <w:r>
         <w:rPr>
           <w:rStyle w:val="Strong"/>
         </w:rPr>
         <w:t>ByteArray</w:t>
       </w:r>
+      <w:proofErr w:type="spellEnd"/>
       <w:r>
         <w:t xml:space="preserve"> används som datastruktur från klienten, dessa transformeras till en tolkbar datastruktur i </w:t>
       </w:r>
@@ -1687,12 +1734,14 @@
       <w:r>
         <w:t xml:space="preserve"> lagras lokalt på web-servern (</w:t>
       </w:r>
+      <w:proofErr w:type="spellStart"/>
       <w:r>
         <w:rPr>
           <w:rStyle w:val="Strong"/>
         </w:rPr>
         <w:t>Tomcat</w:t>
       </w:r>
+      <w:proofErr w:type="spellEnd"/>
       <w:r>
         <w:t xml:space="preserve">) men laddas därefter upp mot </w:t>
       </w:r>
@@ -1741,7 +1790,7 @@
       <w:pPr>
         <w:pStyle w:val="Heading2"/>
       </w:pPr>
-      <w:bookmarkStart w:id="3" w:name="_Toc49247703"/>
+      <w:bookmarkStart w:id="3" w:name="_Toc49292387"/>
       <w:r>
         <w:lastRenderedPageBreak/>
         <w:t>D</w:t>
@@ -2022,9 +2071,11 @@
       <w:r>
         <w:t xml:space="preserve">skapats eller tagits bort, att en användare har prenumererat eller </w:t>
       </w:r>
+      <w:proofErr w:type="spellStart"/>
       <w:r>
         <w:t>avprenumererats</w:t>
       </w:r>
+      <w:proofErr w:type="spellEnd"/>
       <w:r>
         <w:t xml:space="preserve"> på en kanal, att en kanal tagits bort eller där en användare har uppdaterat sina detaljer så som sin profilbild. När dessa händelser sker så skickas dem vidare till alla anslutningar so</w:t>
       </w:r>
@@ -2080,7 +2131,7 @@
       <w:pPr>
         <w:pStyle w:val="Heading2"/>
       </w:pPr>
-      <w:bookmarkStart w:id="4" w:name="_Toc49247704"/>
+      <w:bookmarkStart w:id="4" w:name="_Toc49292388"/>
       <w:r>
         <w:lastRenderedPageBreak/>
         <w:t>Kort beskrivning av</w:t>
@@ -2097,7 +2148,7 @@
       <w:pPr>
         <w:pStyle w:val="Heading3"/>
       </w:pPr>
-      <w:bookmarkStart w:id="5" w:name="_Toc49247705"/>
+      <w:bookmarkStart w:id="5" w:name="_Toc49292389"/>
       <w:r>
         <w:t>W</w:t>
       </w:r>
@@ -2126,17 +2177,27 @@
         <w:rPr>
           <w:rStyle w:val="Strong"/>
         </w:rPr>
-        <w:t>Java Servlets</w:t>
-      </w:r>
+        <w:t xml:space="preserve">Java </w:t>
+      </w:r>
+      <w:proofErr w:type="spellStart"/>
+      <w:r>
+        <w:rPr>
+          <w:rStyle w:val="Strong"/>
+        </w:rPr>
+        <w:t>Servlets</w:t>
+      </w:r>
+      <w:proofErr w:type="spellEnd"/>
       <w:r>
         <w:t xml:space="preserve">, </w:t>
       </w:r>
+      <w:proofErr w:type="spellStart"/>
       <w:r>
         <w:rPr>
           <w:rStyle w:val="Strong"/>
         </w:rPr>
         <w:t>Websockets</w:t>
       </w:r>
+      <w:proofErr w:type="spellEnd"/>
       <w:r>
         <w:t xml:space="preserve">, </w:t>
       </w:r>
@@ -2156,8 +2217,16 @@
         <w:rPr>
           <w:rStyle w:val="Strong"/>
         </w:rPr>
-        <w:t>Apache Tomcat</w:t>
-      </w:r>
+        <w:t xml:space="preserve">Apache </w:t>
+      </w:r>
+      <w:proofErr w:type="spellStart"/>
+      <w:r>
+        <w:rPr>
+          <w:rStyle w:val="Strong"/>
+        </w:rPr>
+        <w:t>Tomcat</w:t>
+      </w:r>
+      <w:proofErr w:type="spellEnd"/>
       <w:r>
         <w:t xml:space="preserve"> </w:t>
       </w:r>
@@ -2179,7 +2248,7 @@
       <w:pPr>
         <w:pStyle w:val="Heading3"/>
       </w:pPr>
-      <w:bookmarkStart w:id="6" w:name="_Toc49247706"/>
+      <w:bookmarkStart w:id="6" w:name="_Toc49292390"/>
       <w:r>
         <w:t>R</w:t>
       </w:r>
@@ -2286,6 +2355,7 @@
       <w:r>
         <w:t xml:space="preserve">även kallad </w:t>
       </w:r>
+      <w:proofErr w:type="spellStart"/>
       <w:r>
         <w:rPr>
           <w:rStyle w:val="Strong"/>
@@ -2298,18 +2368,29 @@
         </w:rPr>
         <w:t>header</w:t>
       </w:r>
+      <w:proofErr w:type="spellEnd"/>
       <w:r>
         <w:t>)</w:t>
       </w:r>
       <w:r>
-        <w:t xml:space="preserve">, denna header måste namnges </w:t>
-      </w:r>
+        <w:t xml:space="preserve">, denna </w:t>
+      </w:r>
+      <w:proofErr w:type="spellStart"/>
+      <w:r>
+        <w:t>header</w:t>
+      </w:r>
+      <w:proofErr w:type="spellEnd"/>
+      <w:r>
+        <w:t xml:space="preserve"> måste namnges </w:t>
+      </w:r>
+      <w:proofErr w:type="spellStart"/>
       <w:r>
         <w:rPr>
           <w:rStyle w:val="Strong"/>
         </w:rPr>
         <w:t>Authorization</w:t>
       </w:r>
+      <w:proofErr w:type="spellEnd"/>
       <w:r>
         <w:t>.</w:t>
       </w:r>
@@ -2381,7 +2462,7 @@
       <w:pPr>
         <w:pStyle w:val="Heading3"/>
       </w:pPr>
-      <w:bookmarkStart w:id="7" w:name="_Toc49247707"/>
+      <w:bookmarkStart w:id="7" w:name="_Toc49292391"/>
       <w:r>
         <w:t>Websocket</w:t>
       </w:r>
@@ -2456,26 +2537,46 @@
       <w:r>
         <w:t xml:space="preserve">men också huruvida </w:t>
       </w:r>
+      <w:proofErr w:type="spellStart"/>
       <w:r>
         <w:rPr>
           <w:rStyle w:val="Emphasis"/>
         </w:rPr>
         <w:t>ping</w:t>
       </w:r>
+      <w:proofErr w:type="spellEnd"/>
       <w:r>
         <w:t xml:space="preserve"> och </w:t>
       </w:r>
+      <w:proofErr w:type="spellStart"/>
       <w:r>
         <w:rPr>
           <w:rStyle w:val="Emphasis"/>
         </w:rPr>
         <w:t>pong</w:t>
       </w:r>
+      <w:proofErr w:type="spellEnd"/>
       <w:r>
         <w:t xml:space="preserve"> meddelanden</w:t>
       </w:r>
       <w:r>
-        <w:t xml:space="preserve"> skickas; ett ping skickas från servern för att se om klienten svarar, när klienten får meddelandet så skickas ett pong tillbaka. Denna del behövs implementeras på </w:t>
+        <w:t xml:space="preserve"> skickas; ett </w:t>
+      </w:r>
+      <w:proofErr w:type="spellStart"/>
+      <w:r>
+        <w:t>ping</w:t>
+      </w:r>
+      <w:proofErr w:type="spellEnd"/>
+      <w:r>
+        <w:t xml:space="preserve"> skickas från servern för att se om klienten svarar, när klienten får meddelandet så skickas ett </w:t>
+      </w:r>
+      <w:proofErr w:type="spellStart"/>
+      <w:r>
+        <w:t>pong</w:t>
+      </w:r>
+      <w:proofErr w:type="spellEnd"/>
+      <w:r>
+        <w:t xml:space="preserve"> tillbaka. Denna del behövs implementeras på </w:t>
       </w:r>
       <w:r>
         <w:t xml:space="preserve">serversidan </w:t>
@@ -2518,6 +2619,7 @@
       <w:r>
         <w:t>”</w:t>
       </w:r>
+      <w:proofErr w:type="spellStart"/>
       <w:r>
         <w:rPr>
           <w:rStyle w:val="Emphasis"/>
@@ -2536,6 +2638,7 @@
         </w:rPr>
         <w:t>y</w:t>
       </w:r>
+      <w:proofErr w:type="spellEnd"/>
       <w:r>
         <w:t>”</w:t>
       </w:r>
@@ -2557,11 +2660,19 @@
       <w:r>
         <w:t xml:space="preserve">eller ännu värre där </w:t>
       </w:r>
+      <w:proofErr w:type="spellStart"/>
       <w:r>
         <w:rPr>
           <w:rStyle w:val="Emphasis"/>
         </w:rPr>
-        <w:t>dead-lock</w:t>
+        <w:t>dead</w:t>
+      </w:r>
+      <w:proofErr w:type="spellEnd"/>
+      <w:r>
+        <w:rPr>
+          <w:rStyle w:val="Emphasis"/>
+        </w:rPr>
+        <w:t>-lock</w:t>
       </w:r>
       <w:r>
         <w:t xml:space="preserve"> uppkommer.</w:t>
@@ -2576,7 +2687,7 @@
       <w:pPr>
         <w:pStyle w:val="Heading3"/>
       </w:pPr>
-      <w:bookmarkStart w:id="8" w:name="_Toc49247708"/>
+      <w:bookmarkStart w:id="8" w:name="_Toc49292392"/>
       <w:r>
         <w:t>Webtoken</w:t>
       </w:r>
@@ -2608,7 +2719,15 @@
         <w:t>registrera</w:t>
       </w:r>
       <w:r>
-        <w:t xml:space="preserve"> sig för att nyttja chat-</w:t>
+        <w:t xml:space="preserve"> sig för att nyttja </w:t>
+      </w:r>
+      <w:proofErr w:type="spellStart"/>
+      <w:r>
+        <w:t>chat</w:t>
+      </w:r>
+      <w:proofErr w:type="spellEnd"/>
+      <w:r>
+        <w:t>-</w:t>
       </w:r>
       <w:r>
         <w:t>kliente</w:t>
@@ -2652,21 +2771,25 @@
         <w:lastRenderedPageBreak/>
         <w:t>Notera att utöver webtoken så utförs även transaktioner via SSL/TLS både för HTTP (</w:t>
       </w:r>
+      <w:proofErr w:type="spellStart"/>
       <w:r>
         <w:rPr>
           <w:rStyle w:val="Strong"/>
         </w:rPr>
         <w:t>https</w:t>
       </w:r>
+      <w:proofErr w:type="spellEnd"/>
       <w:r>
         <w:t>) och websocket (</w:t>
       </w:r>
+      <w:proofErr w:type="spellStart"/>
       <w:r>
         <w:rPr>
           <w:rStyle w:val="Strong"/>
         </w:rPr>
         <w:t>wss</w:t>
       </w:r>
+      <w:proofErr w:type="spellEnd"/>
       <w:r>
         <w:t>).</w:t>
       </w:r>
@@ -2676,7 +2799,7 @@
       <w:pPr>
         <w:pStyle w:val="Heading3"/>
       </w:pPr>
-      <w:bookmarkStart w:id="9" w:name="_Toc49247709"/>
+      <w:bookmarkStart w:id="9" w:name="_Toc49292393"/>
       <w:r>
         <w:t>Databas</w:t>
       </w:r>
@@ -2686,12 +2809,14 @@
       <w:r>
         <w:t xml:space="preserve">All data sparas i en </w:t>
       </w:r>
+      <w:proofErr w:type="spellStart"/>
       <w:r>
         <w:rPr>
           <w:rStyle w:val="Strong"/>
         </w:rPr>
         <w:t>PostgreSQL</w:t>
       </w:r>
+      <w:proofErr w:type="spellEnd"/>
       <w:r>
         <w:t xml:space="preserve"> </w:t>
       </w:r>
@@ -2739,12 +2864,14 @@
       </w:r>
     </w:p>
     <w:p>
+      <w:proofErr w:type="spellStart"/>
       <w:r>
         <w:rPr>
           <w:rStyle w:val="Strong"/>
         </w:rPr>
         <w:t>PostgreSQL</w:t>
       </w:r>
+      <w:proofErr w:type="spellEnd"/>
       <w:r>
         <w:t xml:space="preserve"> </w:t>
       </w:r>
@@ -2834,12 +2961,14 @@
         <w:br/>
         <w:t>Databas-modellen består av fyra tabeller med lösa relationer till varandra, d.v.s. inga främmande nycklar. Tabellen ”</w:t>
       </w:r>
+      <w:proofErr w:type="spellStart"/>
       <w:r>
         <w:rPr>
           <w:rStyle w:val="Strong"/>
         </w:rPr>
         <w:t>users</w:t>
       </w:r>
+      <w:proofErr w:type="spellEnd"/>
       <w:r>
         <w:t xml:space="preserve">” innehåller alla användare och refereras i alla ”entiteter” som associeras med användaren; </w:t>
       </w:r>
@@ -2867,12 +2996,14 @@
       <w:r>
         <w:t>meddelanden som användaren skriver. Tabellen ”</w:t>
       </w:r>
+      <w:proofErr w:type="spellStart"/>
       <w:r>
         <w:rPr>
           <w:rStyle w:val="Strong"/>
         </w:rPr>
         <w:t>channels</w:t>
       </w:r>
+      <w:proofErr w:type="spellEnd"/>
       <w:r>
         <w:t>” innehåller alla kanaler</w:t>
       </w:r>
@@ -2925,12 +3056,14 @@
       <w:r>
         <w:t>Tabellen ”</w:t>
       </w:r>
+      <w:proofErr w:type="spellStart"/>
       <w:r>
         <w:rPr>
           <w:rStyle w:val="Strong"/>
         </w:rPr>
         <w:t>messages</w:t>
       </w:r>
+      <w:proofErr w:type="spellEnd"/>
       <w:r>
         <w:t xml:space="preserve">” innehåller </w:t>
       </w:r>
@@ -2952,12 +3085,14 @@
       <w:r>
         <w:t>och kanal. Tabellen ”</w:t>
       </w:r>
+      <w:proofErr w:type="spellStart"/>
       <w:r>
         <w:rPr>
           <w:rStyle w:val="Strong"/>
         </w:rPr>
         <w:t>subscriptions</w:t>
       </w:r>
+      <w:proofErr w:type="spellEnd"/>
       <w:r>
         <w:t xml:space="preserve">” innehåller prenumerationer </w:t>
       </w:r>
@@ -2986,7 +3121,7 @@
       <w:pPr>
         <w:pStyle w:val="Heading3"/>
       </w:pPr>
-      <w:bookmarkStart w:id="10" w:name="_Toc49247710"/>
+      <w:bookmarkStart w:id="10" w:name="_Toc49292394"/>
       <w:r>
         <w:t>Cloud Service (tredje</w:t>
       </w:r>
@@ -3013,14 +3148,28 @@
           <w:rStyle w:val="Strong"/>
           <w:color w:val="3B3838" w:themeColor="background2" w:themeShade="40"/>
         </w:rPr>
-        <w:t>AWS Simple Storage</w:t>
-      </w:r>
+        <w:t xml:space="preserve">AWS Simple </w:t>
+      </w:r>
+      <w:proofErr w:type="spellStart"/>
+      <w:r>
+        <w:rPr>
+          <w:rStyle w:val="Strong"/>
+          <w:color w:val="3B3838" w:themeColor="background2" w:themeShade="40"/>
+        </w:rPr>
+        <w:t>Storage</w:t>
+      </w:r>
+      <w:proofErr w:type="spellEnd"/>
       <w:r>
         <w:t xml:space="preserve">. Det går alldeles utmärkt att dela filer </w:t>
       </w:r>
       <w:r>
-        <w:t>via en Tomcat</w:t>
-      </w:r>
+        <w:t xml:space="preserve">via en </w:t>
+      </w:r>
+      <w:proofErr w:type="spellStart"/>
+      <w:r>
+        <w:t>Tomcat</w:t>
+      </w:r>
+      <w:proofErr w:type="spellEnd"/>
       <w:r>
         <w:t>, vilket var min först</w:t>
       </w:r>
@@ -3061,7 +3210,23 @@
         <w:t>Detta är den officiella förklaringen. Den inofficiella är att f</w:t>
       </w:r>
       <w:r>
-        <w:t xml:space="preserve">rån början använde jag Heroku som värd, men eftersom tjänsten är gratis så slängdes alla filer efter 24timmar då den Tomcat </w:t>
+        <w:t xml:space="preserve">rån början använde jag </w:t>
+      </w:r>
+      <w:proofErr w:type="spellStart"/>
+      <w:r>
+        <w:t>Heroku</w:t>
+      </w:r>
+      <w:proofErr w:type="spellEnd"/>
+      <w:r>
+        <w:t xml:space="preserve"> som värd, men eftersom tjänsten är gratis så slängdes alla filer efter 24timmar då den </w:t>
+      </w:r>
+      <w:proofErr w:type="spellStart"/>
+      <w:r>
+        <w:t>Tomcat</w:t>
+      </w:r>
+      <w:proofErr w:type="spellEnd"/>
+      <w:r>
+        <w:t xml:space="preserve"> </w:t>
       </w:r>
       <w:r>
         <w:t xml:space="preserve">som kördes </w:t>
@@ -3094,10 +3259,26 @@
         <w:t>som</w:t>
       </w:r>
       <w:r>
-        <w:t xml:space="preserve"> kör en Tomcat på en Linux-maskin</w:t>
-      </w:r>
-      <w:r>
-        <w:t xml:space="preserve"> tillsammans med PostgreSQL.</w:t>
+        <w:t xml:space="preserve"> kör en </w:t>
+      </w:r>
+      <w:proofErr w:type="spellStart"/>
+      <w:r>
+        <w:t>Tomcat</w:t>
+      </w:r>
+      <w:proofErr w:type="spellEnd"/>
+      <w:r>
+        <w:t xml:space="preserve"> på en Linux-maskin</w:t>
+      </w:r>
+      <w:r>
+        <w:t xml:space="preserve"> tillsammans med </w:t>
+      </w:r>
+      <w:proofErr w:type="spellStart"/>
+      <w:r>
+        <w:t>PostgreSQL</w:t>
+      </w:r>
+      <w:proofErr w:type="spellEnd"/>
+      <w:r>
+        <w:t>.</w:t>
       </w:r>
       <w:r>
         <w:t xml:space="preserve"> Dock sparade jag</w:t>
@@ -3139,7 +3320,15 @@
         <w:t xml:space="preserve">fick jag med </w:t>
       </w:r>
       <w:r>
-        <w:t>en tredjeparts-integration i backenden.</w:t>
+        <w:t xml:space="preserve">en tredjeparts-integration i </w:t>
+      </w:r>
+      <w:proofErr w:type="spellStart"/>
+      <w:r>
+        <w:t>backenden</w:t>
+      </w:r>
+      <w:proofErr w:type="spellEnd"/>
+      <w:r>
+        <w:t>.</w:t>
       </w:r>
     </w:p>
     <w:p/>
@@ -3147,7 +3336,7 @@
       <w:pPr>
         <w:pStyle w:val="Heading2"/>
       </w:pPr>
-      <w:bookmarkStart w:id="11" w:name="_Toc49247711"/>
+      <w:bookmarkStart w:id="11" w:name="_Toc49292395"/>
       <w:r>
         <w:t>Monitorering</w:t>
       </w:r>
@@ -3169,12 +3358,14 @@
       <w:r>
         <w:t xml:space="preserve"> istället för en </w:t>
       </w:r>
+      <w:proofErr w:type="spellStart"/>
       <w:r>
         <w:rPr>
           <w:rStyle w:val="Strong"/>
         </w:rPr>
         <w:t>System.out</w:t>
       </w:r>
+      <w:proofErr w:type="spellEnd"/>
       <w:r>
         <w:t xml:space="preserve"> för att möjliggöra filtrering, d.v.s. </w:t>
       </w:r>
@@ -3197,32 +3388,46 @@
         <w:t>info</w:t>
       </w:r>
       <w:r>
-        <w:t>), debugging (</w:t>
-      </w:r>
+        <w:t xml:space="preserve">), </w:t>
+      </w:r>
+      <w:proofErr w:type="spellStart"/>
+      <w:r>
+        <w:t>debugging</w:t>
+      </w:r>
+      <w:proofErr w:type="spellEnd"/>
+      <w:r>
+        <w:t xml:space="preserve"> (</w:t>
+      </w:r>
+      <w:proofErr w:type="spellStart"/>
       <w:r>
         <w:rPr>
           <w:rStyle w:val="Strong"/>
         </w:rPr>
         <w:t>debug</w:t>
       </w:r>
+      <w:proofErr w:type="spellEnd"/>
       <w:r>
         <w:t>), varningar (</w:t>
       </w:r>
+      <w:proofErr w:type="spellStart"/>
       <w:r>
         <w:rPr>
           <w:rStyle w:val="Strong"/>
         </w:rPr>
         <w:t>warn</w:t>
       </w:r>
+      <w:proofErr w:type="spellEnd"/>
       <w:r>
         <w:t>) eller fel (</w:t>
       </w:r>
+      <w:proofErr w:type="spellStart"/>
       <w:r>
         <w:rPr>
           <w:rStyle w:val="Strong"/>
         </w:rPr>
         <w:t>error</w:t>
       </w:r>
+      <w:proofErr w:type="spellEnd"/>
       <w:r>
         <w:t>). En bra monitorering och översikt underlättar vid utveckling och felsökningar.</w:t>
       </w:r>
@@ -3279,7 +3484,7 @@
       <w:pPr>
         <w:pStyle w:val="Heading2"/>
       </w:pPr>
-      <w:bookmarkStart w:id="12" w:name="_Toc49247712"/>
+      <w:bookmarkStart w:id="12" w:name="_Toc49292396"/>
       <w:r>
         <w:lastRenderedPageBreak/>
         <w:t>Säkerhet</w:t>
@@ -3323,11 +3528,19 @@
       <w:r>
         <w:t>a under begränsad tid. Den har ingen ”</w:t>
       </w:r>
-      <w:r>
-        <w:rPr>
-          <w:rStyle w:val="Strong"/>
-        </w:rPr>
-        <w:t>refresh-token</w:t>
+      <w:proofErr w:type="spellStart"/>
+      <w:r>
+        <w:rPr>
+          <w:rStyle w:val="Strong"/>
+        </w:rPr>
+        <w:t>refresh</w:t>
+      </w:r>
+      <w:proofErr w:type="spellEnd"/>
+      <w:r>
+        <w:rPr>
+          <w:rStyle w:val="Strong"/>
+        </w:rPr>
+        <w:t>-token</w:t>
       </w:r>
       <w:r>
         <w:t xml:space="preserve">” i sig (då jag inte </w:t>
@@ -3376,7 +3589,15 @@
         <w:t xml:space="preserve">med </w:t>
       </w:r>
       <w:r>
-        <w:t>en nyckel, denna nyckel genereras när Tomcat startar en session, den kommer därefter även att</w:t>
+        <w:t xml:space="preserve">en nyckel, denna nyckel genereras när </w:t>
+      </w:r>
+      <w:proofErr w:type="spellStart"/>
+      <w:r>
+        <w:t>Tomcat</w:t>
+      </w:r>
+      <w:proofErr w:type="spellEnd"/>
+      <w:r>
+        <w:t xml:space="preserve"> startar en session, den kommer därefter även att</w:t>
       </w:r>
       <w:r>
         <w:t xml:space="preserve"> </w:t>
@@ -3443,12 +3664,21 @@
       <w:r>
         <w:t>”</w:t>
       </w:r>
+      <w:proofErr w:type="spellStart"/>
       <w:r>
         <w:rPr>
           <w:rStyle w:val="Strong"/>
           <w:color w:val="3B3838" w:themeColor="background2" w:themeShade="40"/>
         </w:rPr>
-        <w:t>refresh-tokens</w:t>
+        <w:t>refresh</w:t>
+      </w:r>
+      <w:proofErr w:type="spellEnd"/>
+      <w:r>
+        <w:rPr>
+          <w:rStyle w:val="Strong"/>
+          <w:color w:val="3B3838" w:themeColor="background2" w:themeShade="40"/>
+        </w:rPr>
+        <w:t>-tokens</w:t>
       </w:r>
       <w:r>
         <w:t xml:space="preserve">” </w:t>
@@ -3478,7 +3708,15 @@
         <w:t>-</w:t>
       </w:r>
       <w:r>
-        <w:t>transaktioner där alla mutering utförs</w:t>
+        <w:t xml:space="preserve">transaktioner där alla </w:t>
+      </w:r>
+      <w:proofErr w:type="spellStart"/>
+      <w:r>
+        <w:t>mutering</w:t>
+      </w:r>
+      <w:proofErr w:type="spellEnd"/>
+      <w:r>
+        <w:t xml:space="preserve"> utförs</w:t>
       </w:r>
       <w:r>
         <w:t xml:space="preserve"> via</w:t>
@@ -3486,13 +3724,31 @@
       <w:r>
         <w:t xml:space="preserve"> </w:t>
       </w:r>
+      <w:proofErr w:type="spellStart"/>
       <w:r>
         <w:rPr>
           <w:rStyle w:val="Strong"/>
           <w:color w:val="3B3838" w:themeColor="background2" w:themeShade="40"/>
         </w:rPr>
-        <w:t>prepared statements</w:t>
-      </w:r>
+        <w:t>prepared</w:t>
+      </w:r>
+      <w:proofErr w:type="spellEnd"/>
+      <w:r>
+        <w:rPr>
+          <w:rStyle w:val="Strong"/>
+          <w:color w:val="3B3838" w:themeColor="background2" w:themeShade="40"/>
+        </w:rPr>
+        <w:t xml:space="preserve"> </w:t>
+      </w:r>
+      <w:proofErr w:type="spellStart"/>
+      <w:r>
+        <w:rPr>
+          <w:rStyle w:val="Strong"/>
+          <w:color w:val="3B3838" w:themeColor="background2" w:themeShade="40"/>
+        </w:rPr>
+        <w:t>statements</w:t>
+      </w:r>
+      <w:proofErr w:type="spellEnd"/>
       <w:r>
         <w:t xml:space="preserve"> v</w:t>
       </w:r>
@@ -3553,6 +3809,7 @@
       <w:r>
         <w:t>”</w:t>
       </w:r>
+      <w:proofErr w:type="spellStart"/>
       <w:r>
         <w:rPr>
           <w:rStyle w:val="Strong"/>
@@ -3560,6 +3817,7 @@
         </w:rPr>
         <w:t>interceptor</w:t>
       </w:r>
+      <w:proofErr w:type="spellEnd"/>
       <w:r>
         <w:t>”</w:t>
       </w:r>
@@ -3575,8 +3833,13 @@
     </w:p>
     <w:p/>
     <w:p>
-      <w:r>
-        <w:t xml:space="preserve">Tomcat </w:t>
+      <w:proofErr w:type="spellStart"/>
+      <w:r>
+        <w:t>Tomcat</w:t>
+      </w:r>
+      <w:proofErr w:type="spellEnd"/>
+      <w:r>
+        <w:t xml:space="preserve"> </w:t>
       </w:r>
       <w:r>
         <w:t xml:space="preserve">har även konfigurerats med </w:t>
@@ -3610,7 +3873,7 @@
       <w:pPr>
         <w:pStyle w:val="Heading2"/>
       </w:pPr>
-      <w:bookmarkStart w:id="13" w:name="_Toc49247713"/>
+      <w:bookmarkStart w:id="13" w:name="_Toc49292397"/>
       <w:r>
         <w:t>Summering</w:t>
       </w:r>
@@ -3671,13 +3934,37 @@
     </w:p>
     <w:p>
       <w:r>
-        <w:t>Jag har aldrig byggt micro-tjänster i Tomcat tidigare, så det blev kul att testa på.</w:t>
+        <w:t xml:space="preserve">Jag har aldrig byggt </w:t>
+      </w:r>
+      <w:proofErr w:type="spellStart"/>
+      <w:r>
+        <w:t>micro</w:t>
+      </w:r>
+      <w:proofErr w:type="spellEnd"/>
+      <w:r>
+        <w:t xml:space="preserve">-tjänster i </w:t>
+      </w:r>
+      <w:proofErr w:type="spellStart"/>
+      <w:r>
+        <w:t>Tomcat</w:t>
+      </w:r>
+      <w:proofErr w:type="spellEnd"/>
+      <w:r>
+        <w:t xml:space="preserve"> tidigare, så det blev kul att testa på.</w:t>
       </w:r>
     </w:p>
     <w:p/>
     <w:p>
       <w:r>
-        <w:t xml:space="preserve">Det var många andra bitar som jag hade velat få på plats, bland annat datagram och strömmande av video via UDP. Jag ville </w:t>
+        <w:t xml:space="preserve">Det var många andra bitar som jag hade velat få på plats, bland annat </w:t>
+      </w:r>
+      <w:proofErr w:type="spellStart"/>
+      <w:r>
+        <w:t>datagram</w:t>
+      </w:r>
+      <w:proofErr w:type="spellEnd"/>
+      <w:r>
+        <w:t xml:space="preserve"> och strömmande av video via UDP. Jag ville </w:t>
       </w:r>
       <w:r>
         <w:t>också ha</w:t>
@@ -3688,8 +3975,13 @@
       <w:r>
         <w:t>”</w:t>
       </w:r>
-      <w:r>
-        <w:t>refresh-tokens</w:t>
+      <w:proofErr w:type="spellStart"/>
+      <w:r>
+        <w:t>refresh</w:t>
+      </w:r>
+      <w:proofErr w:type="spellEnd"/>
+      <w:r>
+        <w:t>-tokens</w:t>
       </w:r>
       <w:r>
         <w:t>”</w:t>
@@ -3710,7 +4002,16 @@
         <w:t xml:space="preserve">Jag hoppas att mitt arbete blir uppskattat och kanske presenterar någon nytt som ingen ännu har presenterat i </w:t>
       </w:r>
       <w:r>
-        <w:t>sin gesäll</w:t>
+        <w:t>si</w:t>
+      </w:r>
+      <w:r>
+        <w:t>tt</w:t>
+      </w:r>
+      <w:r>
+        <w:t xml:space="preserve"> gesäll</w:t>
+      </w:r>
+      <w:r>
+        <w:t>prov</w:t>
       </w:r>
       <w:r>
         <w:t>.</w:t>

</xml_diff>